<commit_message>
Introduction à l'en-tête et le corps de la page
</commit_message>
<xml_diff>
--- a/explication_detaille.docx
+++ b/explication_detaille.docx
@@ -33,6 +33,7 @@
     </w:p>
     <w:p>
       <w:pPr>
+        <w:spacing w:after="0"/>
         <w:rPr>
           <w:rFonts w:ascii="Arial" w:hAnsi="Arial" w:cs="Arial"/>
           <w:sz w:val="21"/>
@@ -83,6 +84,7 @@
     </w:p>
     <w:p>
       <w:pPr>
+        <w:spacing w:after="0"/>
         <w:rPr>
           <w:rFonts w:ascii="Arial" w:hAnsi="Arial" w:cs="Arial"/>
           <w:sz w:val="21"/>
@@ -225,6 +227,7 @@
     </w:p>
     <w:p>
       <w:pPr>
+        <w:spacing w:after="0"/>
         <w:rPr>
           <w:rFonts w:ascii="Arial" w:hAnsi="Arial" w:cs="Arial"/>
           <w:sz w:val="21"/>
@@ -243,6 +246,15 @@
       </w:r>
     </w:p>
     <w:p>
+      <w:pPr>
+        <w:spacing w:after="0"/>
+        <w:rPr>
+          <w:rFonts w:ascii="Arial" w:hAnsi="Arial" w:cs="Arial"/>
+          <w:sz w:val="21"/>
+          <w:szCs w:val="21"/>
+          <w:shd w:val="clear" w:color="auto" w:fill="FFFFFF"/>
+        </w:rPr>
+      </w:pPr>
       <w:r>
         <w:rPr>
           <w:rFonts w:ascii="Arial" w:hAnsi="Arial" w:cs="Arial"/>
@@ -265,19 +277,47 @@
           <w:sz w:val="21"/>
           <w:szCs w:val="21"/>
           <w:shd w:val="clear" w:color="auto" w:fill="FFFFFF"/>
-          <w:lang w:val="en-US"/>
-        </w:rPr>
-      </w:pPr>
+        </w:rPr>
+      </w:pPr>
+      <w:r>
+        <w:rPr>
+          <w:rFonts w:ascii="Arial" w:hAnsi="Arial" w:cs="Arial"/>
+          <w:b/>
+          <w:sz w:val="21"/>
+          <w:szCs w:val="21"/>
+          <w:shd w:val="clear" w:color="auto" w:fill="FFFFFF"/>
+        </w:rPr>
+        <w:t>L’en-tête</w:t>
+      </w:r>
+      <w:r>
+        <w:rPr>
+          <w:rFonts w:ascii="Arial" w:hAnsi="Arial" w:cs="Arial"/>
+          <w:sz w:val="21"/>
+          <w:szCs w:val="21"/>
+          <w:shd w:val="clear" w:color="auto" w:fill="FFFFFF"/>
+        </w:rPr>
+        <w:t xml:space="preserve">    (</w:t>
+      </w:r>
+      <w:r>
+        <w:rPr>
+          <w:rFonts w:ascii="Arial" w:hAnsi="Arial" w:cs="Arial"/>
+          <w:sz w:val="21"/>
+          <w:szCs w:val="21"/>
+          <w:highlight w:val="lightGray"/>
+          <w:shd w:val="clear" w:color="auto" w:fill="FFFFFF"/>
+        </w:rPr>
+        <w:t>&lt;</w:t>
+      </w:r>
       <w:proofErr w:type="spellStart"/>
       <w:r>
         <w:rPr>
           <w:rFonts w:ascii="Arial" w:hAnsi="Arial" w:cs="Arial"/>
           <w:sz w:val="21"/>
           <w:szCs w:val="21"/>
-          <w:shd w:val="clear" w:color="auto" w:fill="FFFFFF"/>
-          <w:lang w:val="en-US"/>
-        </w:rPr>
-        <w:t>L’en-tête</w:t>
+          <w:highlight w:val="lightGray"/>
+          <w:shd w:val="clear" w:color="auto" w:fill="FFFFFF"/>
+        </w:rPr>
+        <w:t>head</w:t>
       </w:r>
       <w:proofErr w:type="spellEnd"/>
       <w:r>
@@ -285,49 +325,615 @@
           <w:rFonts w:ascii="Arial" w:hAnsi="Arial" w:cs="Arial"/>
           <w:sz w:val="21"/>
           <w:szCs w:val="21"/>
-          <w:shd w:val="clear" w:color="auto" w:fill="FFFFFF"/>
-          <w:lang w:val="en-US"/>
-        </w:rPr>
-        <w:t xml:space="preserve">    (</w:t>
-      </w:r>
-      <w:r>
-        <w:rPr>
-          <w:rFonts w:ascii="Arial" w:hAnsi="Arial" w:cs="Arial"/>
-          <w:sz w:val="21"/>
-          <w:szCs w:val="21"/>
-          <w:highlight w:val="lightGray"/>
-          <w:shd w:val="clear" w:color="auto" w:fill="FFFFFF"/>
-          <w:lang w:val="en-US"/>
-        </w:rPr>
-        <w:t>&lt;head&gt;</w:t>
-      </w:r>
-      <w:r>
-        <w:rPr>
-          <w:rFonts w:ascii="Arial" w:hAnsi="Arial" w:cs="Arial"/>
-          <w:sz w:val="21"/>
-          <w:szCs w:val="21"/>
-          <w:shd w:val="clear" w:color="auto" w:fill="FFFFFF"/>
-          <w:lang w:val="en-US"/>
+          <w:highlight w:val="lightGray"/>
+          <w:shd w:val="clear" w:color="auto" w:fill="FFFFFF"/>
+        </w:rPr>
+        <w:t>&gt;</w:t>
+      </w:r>
+      <w:r>
+        <w:rPr>
+          <w:rFonts w:ascii="Arial" w:hAnsi="Arial" w:cs="Arial"/>
+          <w:sz w:val="21"/>
+          <w:szCs w:val="21"/>
+          <w:shd w:val="clear" w:color="auto" w:fill="FFFFFF"/>
+        </w:rPr>
+        <w:t xml:space="preserve"> … </w:t>
+      </w:r>
+      <w:r>
+        <w:rPr>
+          <w:rFonts w:ascii="Arial" w:hAnsi="Arial" w:cs="Arial"/>
+          <w:sz w:val="21"/>
+          <w:szCs w:val="21"/>
+          <w:highlight w:val="lightGray"/>
+          <w:shd w:val="clear" w:color="auto" w:fill="FFFFFF"/>
+        </w:rPr>
+        <w:t>&lt;/</w:t>
+      </w:r>
+      <w:proofErr w:type="spellStart"/>
+      <w:r>
+        <w:rPr>
+          <w:rFonts w:ascii="Arial" w:hAnsi="Arial" w:cs="Arial"/>
+          <w:sz w:val="21"/>
+          <w:szCs w:val="21"/>
+          <w:highlight w:val="lightGray"/>
+          <w:shd w:val="clear" w:color="auto" w:fill="FFFFFF"/>
+        </w:rPr>
+        <w:t>head</w:t>
+      </w:r>
+      <w:proofErr w:type="spellEnd"/>
+      <w:r>
+        <w:rPr>
+          <w:rFonts w:ascii="Arial" w:hAnsi="Arial" w:cs="Arial"/>
+          <w:sz w:val="21"/>
+          <w:szCs w:val="21"/>
+          <w:highlight w:val="lightGray"/>
+          <w:shd w:val="clear" w:color="auto" w:fill="FFFFFF"/>
+        </w:rPr>
+        <w:t>&gt;</w:t>
+      </w:r>
+      <w:r>
+        <w:rPr>
+          <w:rFonts w:ascii="Arial" w:hAnsi="Arial" w:cs="Arial"/>
+          <w:sz w:val="21"/>
+          <w:szCs w:val="21"/>
+          <w:shd w:val="clear" w:color="auto" w:fill="FFFFFF"/>
+        </w:rPr>
+        <w:t>)  et le corps  (</w:t>
+      </w:r>
+      <w:r>
+        <w:rPr>
+          <w:rFonts w:ascii="Arial" w:hAnsi="Arial" w:cs="Arial"/>
+          <w:sz w:val="21"/>
+          <w:szCs w:val="21"/>
+          <w:highlight w:val="lightGray"/>
+          <w:shd w:val="clear" w:color="auto" w:fill="FFFFFF"/>
+        </w:rPr>
+        <w:t>&lt;body&gt;</w:t>
+      </w:r>
+      <w:r>
+        <w:rPr>
+          <w:rFonts w:ascii="Arial" w:hAnsi="Arial" w:cs="Arial"/>
+          <w:sz w:val="21"/>
+          <w:szCs w:val="21"/>
+          <w:shd w:val="clear" w:color="auto" w:fill="FFFFFF"/>
+        </w:rPr>
+        <w:t xml:space="preserve"> … </w:t>
+      </w:r>
+      <w:r>
+        <w:rPr>
+          <w:rFonts w:ascii="Arial" w:hAnsi="Arial" w:cs="Arial"/>
+          <w:sz w:val="21"/>
+          <w:szCs w:val="21"/>
+          <w:highlight w:val="lightGray"/>
+          <w:shd w:val="clear" w:color="auto" w:fill="FFFFFF"/>
+        </w:rPr>
+        <w:t>&lt;/body&gt;</w:t>
+      </w:r>
+      <w:r>
+        <w:rPr>
+          <w:rFonts w:ascii="Arial" w:hAnsi="Arial" w:cs="Arial"/>
+          <w:sz w:val="21"/>
+          <w:szCs w:val="21"/>
+          <w:shd w:val="clear" w:color="auto" w:fill="FFFFFF"/>
+        </w:rPr>
+        <w:t>).</w:t>
+      </w:r>
+    </w:p>
+    <w:p>
+      <w:pPr>
+        <w:rPr>
+          <w:rFonts w:ascii="Arial" w:hAnsi="Arial" w:cs="Arial"/>
+          <w:sz w:val="21"/>
+          <w:szCs w:val="21"/>
+          <w:shd w:val="clear" w:color="auto" w:fill="FFFFFF"/>
+        </w:rPr>
+      </w:pPr>
+      <w:r>
+        <w:rPr>
+          <w:rFonts w:ascii="Arial" w:hAnsi="Arial" w:cs="Arial"/>
+          <w:sz w:val="21"/>
+          <w:szCs w:val="21"/>
+          <w:shd w:val="clear" w:color="auto" w:fill="FFFFFF"/>
+        </w:rPr>
+        <w:t>Dans l’en-tête:</w:t>
+      </w:r>
+    </w:p>
+    <w:p>
+      <w:pPr>
+        <w:rPr>
+          <w:rFonts w:ascii="Arial" w:hAnsi="Arial" w:cs="Arial"/>
+          <w:sz w:val="21"/>
+          <w:szCs w:val="21"/>
+          <w:shd w:val="clear" w:color="auto" w:fill="FFFFFF"/>
+        </w:rPr>
+      </w:pPr>
+      <w:r>
+        <w:rPr>
+          <w:rFonts w:ascii="Arial" w:hAnsi="Arial" w:cs="Arial"/>
+          <w:sz w:val="21"/>
+          <w:szCs w:val="21"/>
+          <w:highlight w:val="lightGray"/>
+          <w:shd w:val="clear" w:color="auto" w:fill="FFFFFF"/>
+        </w:rPr>
+        <w:t>&lt;</w:t>
+      </w:r>
+      <w:proofErr w:type="spellStart"/>
+      <w:r>
+        <w:rPr>
+          <w:rFonts w:ascii="Arial" w:hAnsi="Arial" w:cs="Arial"/>
+          <w:sz w:val="21"/>
+          <w:szCs w:val="21"/>
+          <w:highlight w:val="lightGray"/>
+          <w:shd w:val="clear" w:color="auto" w:fill="FFFFFF"/>
+        </w:rPr>
+        <w:t>meta</w:t>
+      </w:r>
+      <w:proofErr w:type="spellEnd"/>
+      <w:r>
+        <w:rPr>
+          <w:rFonts w:ascii="Arial" w:hAnsi="Arial" w:cs="Arial"/>
+          <w:sz w:val="21"/>
+          <w:szCs w:val="21"/>
+          <w:highlight w:val="lightGray"/>
+          <w:shd w:val="clear" w:color="auto" w:fill="FFFFFF"/>
         </w:rPr>
         <w:t xml:space="preserve"> </w:t>
       </w:r>
-      <w:r>
-        <w:rPr>
-          <w:rFonts w:ascii="Arial" w:hAnsi="Arial" w:cs="Arial"/>
-          <w:sz w:val="21"/>
-          <w:szCs w:val="21"/>
-          <w:shd w:val="clear" w:color="auto" w:fill="FFFFFF"/>
-          <w:lang w:val="en-US"/>
-        </w:rPr>
-        <w:t>…</w:t>
-      </w:r>
-      <w:r>
-        <w:rPr>
-          <w:rFonts w:ascii="Arial" w:hAnsi="Arial" w:cs="Arial"/>
-          <w:sz w:val="21"/>
-          <w:szCs w:val="21"/>
-          <w:shd w:val="clear" w:color="auto" w:fill="FFFFFF"/>
-          <w:lang w:val="en-US"/>
+      <w:proofErr w:type="spellStart"/>
+      <w:r>
+        <w:rPr>
+          <w:rFonts w:ascii="Arial" w:hAnsi="Arial" w:cs="Arial"/>
+          <w:sz w:val="21"/>
+          <w:szCs w:val="21"/>
+          <w:highlight w:val="lightGray"/>
+          <w:shd w:val="clear" w:color="auto" w:fill="FFFFFF"/>
+        </w:rPr>
+        <w:t>charset</w:t>
+      </w:r>
+      <w:proofErr w:type="spellEnd"/>
+      <w:r>
+        <w:rPr>
+          <w:rFonts w:ascii="Arial" w:hAnsi="Arial" w:cs="Arial"/>
+          <w:sz w:val="21"/>
+          <w:szCs w:val="21"/>
+          <w:highlight w:val="lightGray"/>
+          <w:shd w:val="clear" w:color="auto" w:fill="FFFFFF"/>
+        </w:rPr>
+        <w:t>="</w:t>
+      </w:r>
+      <w:proofErr w:type="spellStart"/>
+      <w:r>
+        <w:rPr>
+          <w:rFonts w:ascii="Arial" w:hAnsi="Arial" w:cs="Arial"/>
+          <w:sz w:val="21"/>
+          <w:szCs w:val="21"/>
+          <w:highlight w:val="lightGray"/>
+          <w:shd w:val="clear" w:color="auto" w:fill="FFFFFF"/>
+        </w:rPr>
+        <w:t>utf</w:t>
+      </w:r>
+      <w:proofErr w:type="spellEnd"/>
+      <w:r>
+        <w:rPr>
+          <w:rFonts w:ascii="Arial" w:hAnsi="Arial" w:cs="Arial"/>
+          <w:sz w:val="21"/>
+          <w:szCs w:val="21"/>
+          <w:highlight w:val="lightGray"/>
+          <w:shd w:val="clear" w:color="auto" w:fill="FFFFFF"/>
+        </w:rPr>
+        <w:t>-8" /&gt;</w:t>
+      </w:r>
+    </w:p>
+    <w:p>
+      <w:pPr>
+        <w:rPr>
+          <w:rFonts w:ascii="Arial" w:hAnsi="Arial" w:cs="Arial"/>
+          <w:sz w:val="21"/>
+          <w:szCs w:val="21"/>
+          <w:shd w:val="clear" w:color="auto" w:fill="FFFFFF"/>
+        </w:rPr>
+      </w:pPr>
+      <w:r>
+        <w:rPr>
+          <w:rFonts w:ascii="Arial" w:hAnsi="Arial" w:cs="Arial"/>
+          <w:sz w:val="21"/>
+          <w:szCs w:val="21"/>
+          <w:shd w:val="clear" w:color="auto" w:fill="FFFFFF"/>
+        </w:rPr>
+        <w:t>Cette balise indique l'encodage utilisé dans votre html. (</w:t>
+      </w:r>
+      <w:proofErr w:type="gramStart"/>
+      <w:r>
+        <w:rPr>
+          <w:rFonts w:ascii="Arial" w:hAnsi="Arial" w:cs="Arial"/>
+          <w:sz w:val="21"/>
+          <w:szCs w:val="21"/>
+          <w:shd w:val="clear" w:color="auto" w:fill="FFFFFF"/>
+        </w:rPr>
+        <w:t>s</w:t>
+      </w:r>
+      <w:r>
+        <w:rPr>
+          <w:rFonts w:ascii="Arial" w:hAnsi="Arial" w:cs="Arial"/>
+          <w:sz w:val="21"/>
+          <w:szCs w:val="21"/>
+          <w:shd w:val="clear" w:color="auto" w:fill="FFFFFF"/>
+        </w:rPr>
+        <w:t>ous</w:t>
+      </w:r>
+      <w:proofErr w:type="gramEnd"/>
+      <w:r>
+        <w:rPr>
+          <w:rFonts w:ascii="Arial" w:hAnsi="Arial" w:cs="Arial"/>
+          <w:sz w:val="21"/>
+          <w:szCs w:val="21"/>
+          <w:shd w:val="clear" w:color="auto" w:fill="FFFFFF"/>
+        </w:rPr>
+        <w:t xml:space="preserve"> Notepad++, allez dans le menu Encodage &gt; Encoder en </w:t>
+      </w:r>
+      <w:r>
+        <w:rPr>
+          <w:rFonts w:ascii="Arial" w:hAnsi="Arial" w:cs="Arial"/>
+          <w:b/>
+          <w:sz w:val="21"/>
+          <w:szCs w:val="21"/>
+          <w:shd w:val="clear" w:color="auto" w:fill="FFFFFF"/>
+        </w:rPr>
+        <w:t>UTF-8 (sans BOM)</w:t>
+      </w:r>
+      <w:r>
+        <w:rPr>
+          <w:rFonts w:ascii="Arial" w:hAnsi="Arial" w:cs="Arial"/>
+          <w:sz w:val="21"/>
+          <w:szCs w:val="21"/>
+          <w:shd w:val="clear" w:color="auto" w:fill="FFFFFF"/>
+        </w:rPr>
+        <w:t xml:space="preserve"> pour que votre fichier soit enregistré en UTF-8 dès le début.</w:t>
+      </w:r>
+    </w:p>
+    <w:p>
+      <w:pPr>
+        <w:rPr>
+          <w:rFonts w:ascii="Arial" w:hAnsi="Arial" w:cs="Arial"/>
+          <w:sz w:val="21"/>
+          <w:szCs w:val="21"/>
+          <w:shd w:val="clear" w:color="auto" w:fill="FFFFFF"/>
+        </w:rPr>
+      </w:pPr>
+      <w:r>
+        <w:rPr>
+          <w:rFonts w:ascii="Arial" w:hAnsi="Arial" w:cs="Arial"/>
+          <w:sz w:val="21"/>
+          <w:szCs w:val="21"/>
+          <w:highlight w:val="lightGray"/>
+          <w:shd w:val="clear" w:color="auto" w:fill="FFFFFF"/>
+        </w:rPr>
+        <w:t>&lt;</w:t>
+      </w:r>
+      <w:proofErr w:type="spellStart"/>
+      <w:proofErr w:type="gramStart"/>
+      <w:r>
+        <w:rPr>
+          <w:rFonts w:ascii="Arial" w:hAnsi="Arial" w:cs="Arial"/>
+          <w:sz w:val="21"/>
+          <w:szCs w:val="21"/>
+          <w:highlight w:val="lightGray"/>
+          <w:shd w:val="clear" w:color="auto" w:fill="FFFFFF"/>
+        </w:rPr>
+        <w:t>title</w:t>
+      </w:r>
+      <w:proofErr w:type="spellEnd"/>
+      <w:proofErr w:type="gramEnd"/>
+      <w:r>
+        <w:rPr>
+          <w:rFonts w:ascii="Arial" w:hAnsi="Arial" w:cs="Arial"/>
+          <w:sz w:val="21"/>
+          <w:szCs w:val="21"/>
+          <w:highlight w:val="lightGray"/>
+          <w:shd w:val="clear" w:color="auto" w:fill="FFFFFF"/>
+        </w:rPr>
+        <w:t>&gt;… &lt;/</w:t>
+      </w:r>
+      <w:proofErr w:type="spellStart"/>
+      <w:r>
+        <w:rPr>
+          <w:rFonts w:ascii="Arial" w:hAnsi="Arial" w:cs="Arial"/>
+          <w:sz w:val="21"/>
+          <w:szCs w:val="21"/>
+          <w:highlight w:val="lightGray"/>
+          <w:shd w:val="clear" w:color="auto" w:fill="FFFFFF"/>
+        </w:rPr>
+        <w:t>title</w:t>
+      </w:r>
+      <w:proofErr w:type="spellEnd"/>
+      <w:r>
+        <w:rPr>
+          <w:rFonts w:ascii="Arial" w:hAnsi="Arial" w:cs="Arial"/>
+          <w:sz w:val="21"/>
+          <w:szCs w:val="21"/>
+          <w:highlight w:val="lightGray"/>
+          <w:shd w:val="clear" w:color="auto" w:fill="FFFFFF"/>
+        </w:rPr>
+        <w:t>&gt;</w:t>
+      </w:r>
+    </w:p>
+    <w:p>
+      <w:pPr>
+        <w:rPr>
+          <w:rFonts w:ascii="Arial" w:hAnsi="Arial" w:cs="Arial"/>
+          <w:sz w:val="21"/>
+          <w:szCs w:val="21"/>
+          <w:shd w:val="clear" w:color="auto" w:fill="FFFFFF"/>
+        </w:rPr>
+      </w:pPr>
+      <w:r>
+        <w:rPr>
+          <w:rFonts w:ascii="Arial" w:hAnsi="Arial" w:cs="Arial"/>
+          <w:sz w:val="21"/>
+          <w:szCs w:val="21"/>
+          <w:shd w:val="clear" w:color="auto" w:fill="FFFFFF"/>
+        </w:rPr>
+        <w:t>Un titre qui décrit ce qu'elle contient, dans notre cas « </w:t>
+      </w:r>
+      <w:r>
+        <w:rPr>
+          <w:rFonts w:ascii="Arial" w:hAnsi="Arial" w:cs="Arial"/>
+          <w:b/>
+          <w:sz w:val="21"/>
+          <w:szCs w:val="21"/>
+          <w:shd w:val="clear" w:color="auto" w:fill="FFFFFF"/>
+        </w:rPr>
+        <w:t>Mon HTML</w:t>
+      </w:r>
+      <w:r>
+        <w:rPr>
+          <w:rFonts w:ascii="Arial" w:hAnsi="Arial" w:cs="Arial"/>
+          <w:sz w:val="21"/>
+          <w:szCs w:val="21"/>
+          <w:shd w:val="clear" w:color="auto" w:fill="FFFFFF"/>
+        </w:rPr>
+        <w:t> ».</w:t>
+      </w:r>
+    </w:p>
+    <w:p>
+      <w:pPr>
+        <w:rPr>
+          <w:rFonts w:ascii="Arial" w:hAnsi="Arial" w:cs="Arial"/>
+          <w:sz w:val="21"/>
+          <w:szCs w:val="21"/>
+          <w:shd w:val="clear" w:color="auto" w:fill="FFFFFF"/>
+        </w:rPr>
+      </w:pPr>
+      <w:r>
+        <w:rPr>
+          <w:rFonts w:ascii="Arial" w:hAnsi="Arial" w:cs="Arial"/>
+          <w:sz w:val="21"/>
+          <w:szCs w:val="21"/>
+          <w:shd w:val="clear" w:color="auto" w:fill="FFFFFF"/>
+        </w:rPr>
+        <w:t>Le titre s'affiche en haut de la page souvent dans l'onglet du navigateur.</w:t>
+      </w:r>
+      <w:r>
+        <w:rPr>
+          <w:rStyle w:val="apple-converted-space"/>
+          <w:rFonts w:ascii="Arial" w:hAnsi="Arial" w:cs="Arial"/>
+          <w:sz w:val="21"/>
+          <w:szCs w:val="21"/>
+          <w:shd w:val="clear" w:color="auto" w:fill="FFFFFF"/>
+        </w:rPr>
+        <w:t> </w:t>
+      </w:r>
+    </w:p>
+    <w:p>
+      <w:pPr>
+        <w:rPr>
+          <w:rFonts w:ascii="Arial" w:hAnsi="Arial" w:cs="Arial"/>
+          <w:sz w:val="21"/>
+          <w:szCs w:val="21"/>
+          <w:shd w:val="clear" w:color="auto" w:fill="FFFFFF"/>
+        </w:rPr>
+      </w:pPr>
+    </w:p>
+    <w:p>
+      <w:pPr>
+        <w:rPr>
+          <w:rFonts w:ascii="Arial" w:hAnsi="Arial" w:cs="Arial"/>
+          <w:sz w:val="21"/>
+          <w:szCs w:val="21"/>
+          <w:shd w:val="clear" w:color="auto" w:fill="FFFFFF"/>
+        </w:rPr>
+      </w:pPr>
+      <w:r>
+        <w:rPr>
+          <w:rFonts w:ascii="Arial" w:hAnsi="Arial" w:cs="Arial"/>
+          <w:sz w:val="21"/>
+          <w:szCs w:val="21"/>
+          <w:shd w:val="clear" w:color="auto" w:fill="FFFFFF"/>
+        </w:rPr>
+        <w:t>Dans l</w:t>
+      </w:r>
+      <w:r>
+        <w:rPr>
+          <w:rFonts w:ascii="Arial" w:hAnsi="Arial" w:cs="Arial"/>
+          <w:sz w:val="21"/>
+          <w:szCs w:val="21"/>
+          <w:shd w:val="clear" w:color="auto" w:fill="FFFFFF"/>
+        </w:rPr>
+        <w:t>e corps</w:t>
+      </w:r>
+      <w:r>
+        <w:rPr>
+          <w:rFonts w:ascii="Arial" w:hAnsi="Arial" w:cs="Arial"/>
+          <w:sz w:val="21"/>
+          <w:szCs w:val="21"/>
+          <w:shd w:val="clear" w:color="auto" w:fill="FFFFFF"/>
+        </w:rPr>
+        <w:t>:</w:t>
+      </w:r>
+    </w:p>
+    <w:p>
+      <w:pPr>
+        <w:rPr>
+          <w:rFonts w:ascii="Arial" w:hAnsi="Arial" w:cs="Arial"/>
+          <w:sz w:val="21"/>
+          <w:szCs w:val="21"/>
+          <w:shd w:val="clear" w:color="auto" w:fill="FFFFFF"/>
+        </w:rPr>
+      </w:pPr>
+      <w:r>
+        <w:rPr>
+          <w:rFonts w:ascii="Arial" w:hAnsi="Arial" w:cs="Arial"/>
+          <w:sz w:val="21"/>
+          <w:szCs w:val="21"/>
+          <w:highlight w:val="lightGray"/>
+          <w:shd w:val="clear" w:color="auto" w:fill="FFFFFF"/>
+        </w:rPr>
+        <w:t>&lt;</w:t>
+      </w:r>
+      <w:proofErr w:type="gramStart"/>
+      <w:r>
+        <w:rPr>
+          <w:rFonts w:ascii="Arial" w:hAnsi="Arial" w:cs="Arial"/>
+          <w:sz w:val="21"/>
+          <w:szCs w:val="21"/>
+          <w:highlight w:val="lightGray"/>
+          <w:shd w:val="clear" w:color="auto" w:fill="FFFFFF"/>
+        </w:rPr>
+        <w:t>header</w:t>
+      </w:r>
+      <w:proofErr w:type="gramEnd"/>
+      <w:r>
+        <w:rPr>
+          <w:rFonts w:ascii="Arial" w:hAnsi="Arial" w:cs="Arial"/>
+          <w:sz w:val="21"/>
+          <w:szCs w:val="21"/>
+          <w:highlight w:val="lightGray"/>
+          <w:shd w:val="clear" w:color="auto" w:fill="FFFFFF"/>
+        </w:rPr>
+        <w:t>&gt;   &lt;/header&gt;</w:t>
+      </w:r>
+      <w:r>
+        <w:rPr>
+          <w:rFonts w:ascii="Arial" w:hAnsi="Arial" w:cs="Arial"/>
+          <w:sz w:val="21"/>
+          <w:szCs w:val="21"/>
+          <w:shd w:val="clear" w:color="auto" w:fill="FFFFFF"/>
+        </w:rPr>
+        <w:tab/>
+      </w:r>
+      <w:r>
+        <w:rPr>
+          <w:rFonts w:ascii="Arial" w:hAnsi="Arial" w:cs="Arial"/>
+          <w:sz w:val="21"/>
+          <w:szCs w:val="21"/>
+          <w:shd w:val="clear" w:color="auto" w:fill="FFFFFF"/>
+        </w:rPr>
+        <w:t>Il y a qu’un seulement</w:t>
+      </w:r>
+      <w:r>
+        <w:rPr>
+          <w:rFonts w:ascii="Arial" w:hAnsi="Arial" w:cs="Arial"/>
+          <w:sz w:val="21"/>
+          <w:szCs w:val="21"/>
+          <w:shd w:val="clear" w:color="auto" w:fill="FFFFFF"/>
+        </w:rPr>
+        <w:t>.</w:t>
+      </w:r>
+      <w:r>
+        <w:rPr>
+          <w:rFonts w:ascii="Arial" w:hAnsi="Arial" w:cs="Arial"/>
+          <w:sz w:val="21"/>
+          <w:szCs w:val="21"/>
+          <w:shd w:val="clear" w:color="auto" w:fill="FFFFFF"/>
+        </w:rPr>
+        <w:tab/>
+      </w:r>
+      <w:r>
+        <w:rPr>
+          <w:rFonts w:ascii="Arial" w:hAnsi="Arial" w:cs="Arial"/>
+          <w:sz w:val="21"/>
+          <w:szCs w:val="21"/>
+          <w:shd w:val="clear" w:color="auto" w:fill="FFFFFF"/>
+        </w:rPr>
+        <w:t xml:space="preserve"> Normalement un banner avec </w:t>
+      </w:r>
+      <w:proofErr w:type="gramStart"/>
+      <w:r>
+        <w:rPr>
+          <w:rFonts w:ascii="Arial" w:hAnsi="Arial" w:cs="Arial"/>
+          <w:sz w:val="21"/>
+          <w:szCs w:val="21"/>
+          <w:shd w:val="clear" w:color="auto" w:fill="FFFFFF"/>
+        </w:rPr>
+        <w:t>un</w:t>
+      </w:r>
+      <w:proofErr w:type="gramEnd"/>
+      <w:r>
+        <w:rPr>
+          <w:rFonts w:ascii="Arial" w:hAnsi="Arial" w:cs="Arial"/>
+          <w:sz w:val="21"/>
+          <w:szCs w:val="21"/>
+          <w:shd w:val="clear" w:color="auto" w:fill="FFFFFF"/>
+        </w:rPr>
+        <w:t xml:space="preserve"> belle photo. </w:t>
+      </w:r>
+    </w:p>
+    <w:p>
+      <w:pPr>
+        <w:rPr>
+          <w:rFonts w:ascii="Arial" w:hAnsi="Arial" w:cs="Arial"/>
+          <w:sz w:val="21"/>
+          <w:szCs w:val="21"/>
+          <w:shd w:val="clear" w:color="auto" w:fill="FFFFFF"/>
+        </w:rPr>
+      </w:pPr>
+      <w:r>
+        <w:rPr>
+          <w:rFonts w:ascii="Arial" w:hAnsi="Arial" w:cs="Arial"/>
+          <w:sz w:val="21"/>
+          <w:szCs w:val="21"/>
+          <w:highlight w:val="lightGray"/>
+          <w:shd w:val="clear" w:color="auto" w:fill="FFFFFF"/>
+        </w:rPr>
+        <w:t>&lt;</w:t>
+      </w:r>
+      <w:proofErr w:type="gramStart"/>
+      <w:r>
+        <w:rPr>
+          <w:rFonts w:ascii="Arial" w:hAnsi="Arial" w:cs="Arial"/>
+          <w:sz w:val="21"/>
+          <w:szCs w:val="21"/>
+          <w:highlight w:val="lightGray"/>
+          <w:shd w:val="clear" w:color="auto" w:fill="FFFFFF"/>
+        </w:rPr>
+        <w:t>section</w:t>
+      </w:r>
+      <w:proofErr w:type="gramEnd"/>
+      <w:r>
+        <w:rPr>
+          <w:rFonts w:ascii="Arial" w:hAnsi="Arial" w:cs="Arial"/>
+          <w:sz w:val="21"/>
+          <w:szCs w:val="21"/>
+          <w:highlight w:val="lightGray"/>
+          <w:shd w:val="clear" w:color="auto" w:fill="FFFFFF"/>
+        </w:rPr>
+        <w:t>&gt;   &lt;/section&gt;</w:t>
+      </w:r>
+      <w:r>
+        <w:rPr>
+          <w:rFonts w:ascii="Arial" w:hAnsi="Arial" w:cs="Arial"/>
+          <w:sz w:val="21"/>
+          <w:szCs w:val="21"/>
+          <w:shd w:val="clear" w:color="auto" w:fill="FFFFFF"/>
+        </w:rPr>
+        <w:t xml:space="preserve"> Ils peuvent</w:t>
+      </w:r>
+      <w:r>
+        <w:rPr>
+          <w:rFonts w:ascii="Arial" w:hAnsi="Arial" w:cs="Arial"/>
+          <w:sz w:val="21"/>
+          <w:szCs w:val="21"/>
+          <w:shd w:val="clear" w:color="auto" w:fill="FFFFFF"/>
         </w:rPr>
         <w:t xml:space="preserve"> </w:t>
       </w:r>
@@ -336,105 +942,153 @@
           <w:rFonts w:ascii="Arial" w:hAnsi="Arial" w:cs="Arial"/>
           <w:sz w:val="21"/>
           <w:szCs w:val="21"/>
-          <w:highlight w:val="lightGray"/>
-          <w:shd w:val="clear" w:color="auto" w:fill="FFFFFF"/>
-          <w:lang w:val="en-US"/>
-        </w:rPr>
-        <w:t>&lt;/head&gt;</w:t>
-      </w:r>
+          <w:shd w:val="clear" w:color="auto" w:fill="FFFFFF"/>
+        </w:rPr>
+        <w:t xml:space="preserve"> être plusieurs. </w:t>
+      </w:r>
+      <w:r>
+        <w:rPr>
+          <w:rFonts w:ascii="Arial" w:hAnsi="Arial" w:cs="Arial"/>
+          <w:sz w:val="21"/>
+          <w:szCs w:val="21"/>
+          <w:shd w:val="clear" w:color="auto" w:fill="FFFFFF"/>
+        </w:rPr>
+        <w:t>Ils vont avoir le contenu principal de la page.</w:t>
+      </w:r>
+    </w:p>
+    <w:p>
+      <w:pPr>
+        <w:rPr>
+          <w:rFonts w:ascii="Arial" w:hAnsi="Arial" w:cs="Arial"/>
+          <w:sz w:val="21"/>
+          <w:szCs w:val="21"/>
+          <w:shd w:val="clear" w:color="auto" w:fill="FFFFFF"/>
+        </w:rPr>
+      </w:pPr>
+      <w:r>
+        <w:rPr>
+          <w:rFonts w:ascii="Arial" w:hAnsi="Arial" w:cs="Arial"/>
+          <w:sz w:val="21"/>
+          <w:szCs w:val="21"/>
+          <w:highlight w:val="lightGray"/>
+          <w:shd w:val="clear" w:color="auto" w:fill="FFFFFF"/>
+        </w:rPr>
+        <w:t>&lt;</w:t>
+      </w:r>
+      <w:proofErr w:type="spellStart"/>
       <w:proofErr w:type="gramStart"/>
       <w:r>
         <w:rPr>
           <w:rFonts w:ascii="Arial" w:hAnsi="Arial" w:cs="Arial"/>
           <w:sz w:val="21"/>
           <w:szCs w:val="21"/>
-          <w:shd w:val="clear" w:color="auto" w:fill="FFFFFF"/>
-          <w:lang w:val="en-US"/>
-        </w:rPr>
-        <w:t>)  et</w:t>
-      </w:r>
+          <w:highlight w:val="lightGray"/>
+          <w:shd w:val="clear" w:color="auto" w:fill="FFFFFF"/>
+        </w:rPr>
+        <w:t>footer</w:t>
+      </w:r>
+      <w:proofErr w:type="spellEnd"/>
       <w:proofErr w:type="gramEnd"/>
       <w:r>
         <w:rPr>
           <w:rFonts w:ascii="Arial" w:hAnsi="Arial" w:cs="Arial"/>
           <w:sz w:val="21"/>
           <w:szCs w:val="21"/>
-          <w:shd w:val="clear" w:color="auto" w:fill="FFFFFF"/>
-          <w:lang w:val="en-US"/>
-        </w:rPr>
-        <w:t xml:space="preserve"> le corps  (</w:t>
-      </w:r>
-      <w:r>
-        <w:rPr>
-          <w:rFonts w:ascii="Arial" w:hAnsi="Arial" w:cs="Arial"/>
-          <w:sz w:val="21"/>
-          <w:szCs w:val="21"/>
-          <w:highlight w:val="lightGray"/>
-          <w:shd w:val="clear" w:color="auto" w:fill="FFFFFF"/>
-          <w:lang w:val="en-US"/>
-        </w:rPr>
-        <w:t>&lt;body&gt;</w:t>
-      </w:r>
-      <w:r>
-        <w:rPr>
-          <w:rFonts w:ascii="Arial" w:hAnsi="Arial" w:cs="Arial"/>
-          <w:sz w:val="21"/>
-          <w:szCs w:val="21"/>
-          <w:shd w:val="clear" w:color="auto" w:fill="FFFFFF"/>
-          <w:lang w:val="en-US"/>
-        </w:rPr>
-        <w:t xml:space="preserve"> …</w:t>
-      </w:r>
-      <w:r>
-        <w:rPr>
-          <w:rFonts w:ascii="Arial" w:hAnsi="Arial" w:cs="Arial"/>
-          <w:sz w:val="21"/>
-          <w:szCs w:val="21"/>
-          <w:shd w:val="clear" w:color="auto" w:fill="FFFFFF"/>
-          <w:lang w:val="en-US"/>
-        </w:rPr>
-        <w:t xml:space="preserve"> </w:t>
-      </w:r>
-      <w:r>
-        <w:rPr>
-          <w:rFonts w:ascii="Arial" w:hAnsi="Arial" w:cs="Arial"/>
-          <w:sz w:val="21"/>
-          <w:szCs w:val="21"/>
-          <w:highlight w:val="lightGray"/>
-          <w:shd w:val="clear" w:color="auto" w:fill="FFFFFF"/>
-          <w:lang w:val="en-US"/>
-        </w:rPr>
-        <w:t>&lt;/body&gt;</w:t>
-      </w:r>
-      <w:r>
-        <w:rPr>
-          <w:rFonts w:ascii="Arial" w:hAnsi="Arial" w:cs="Arial"/>
-          <w:sz w:val="21"/>
-          <w:szCs w:val="21"/>
-          <w:shd w:val="clear" w:color="auto" w:fill="FFFFFF"/>
-          <w:lang w:val="en-US"/>
-        </w:rPr>
-        <w:t>).</w:t>
-      </w:r>
-    </w:p>
-    <w:p>
-      <w:pPr>
-        <w:rPr>
-          <w:rFonts w:ascii="Arial" w:hAnsi="Arial" w:cs="Arial"/>
-          <w:sz w:val="21"/>
-          <w:szCs w:val="21"/>
-          <w:shd w:val="clear" w:color="auto" w:fill="FFFFFF"/>
-          <w:lang w:val="en-US"/>
-        </w:rPr>
-      </w:pPr>
-    </w:p>
-    <w:p>
-      <w:pPr>
-        <w:rPr>
-          <w:lang w:val="en-US"/>
-        </w:rPr>
-      </w:pPr>
-    </w:p>
+          <w:highlight w:val="lightGray"/>
+          <w:shd w:val="clear" w:color="auto" w:fill="FFFFFF"/>
+        </w:rPr>
+        <w:t>&gt;   &lt;/</w:t>
+      </w:r>
+      <w:proofErr w:type="spellStart"/>
+      <w:r>
+        <w:rPr>
+          <w:rFonts w:ascii="Arial" w:hAnsi="Arial" w:cs="Arial"/>
+          <w:sz w:val="21"/>
+          <w:szCs w:val="21"/>
+          <w:highlight w:val="lightGray"/>
+          <w:shd w:val="clear" w:color="auto" w:fill="FFFFFF"/>
+        </w:rPr>
+        <w:t>footer</w:t>
+      </w:r>
+      <w:proofErr w:type="spellEnd"/>
+      <w:r>
+        <w:rPr>
+          <w:rFonts w:ascii="Arial" w:hAnsi="Arial" w:cs="Arial"/>
+          <w:sz w:val="21"/>
+          <w:szCs w:val="21"/>
+          <w:highlight w:val="lightGray"/>
+          <w:shd w:val="clear" w:color="auto" w:fill="FFFFFF"/>
+        </w:rPr>
+        <w:t>&gt;</w:t>
+      </w:r>
+      <w:r>
+        <w:rPr>
+          <w:rFonts w:ascii="Arial" w:hAnsi="Arial" w:cs="Arial"/>
+          <w:sz w:val="21"/>
+          <w:szCs w:val="21"/>
+          <w:shd w:val="clear" w:color="auto" w:fill="FFFFFF"/>
+        </w:rPr>
+        <w:t xml:space="preserve">  Il y a qu’un seulement</w:t>
+      </w:r>
+      <w:r>
+        <w:rPr>
+          <w:rFonts w:ascii="Arial" w:hAnsi="Arial" w:cs="Arial"/>
+          <w:sz w:val="21"/>
+          <w:szCs w:val="21"/>
+          <w:shd w:val="clear" w:color="auto" w:fill="FFFFFF"/>
+        </w:rPr>
+        <w:t>. Normalement avec le contact et des infos légales.</w:t>
+      </w:r>
+      <w:r>
+        <w:rPr>
+          <w:rFonts w:ascii="Arial" w:hAnsi="Arial" w:cs="Arial"/>
+          <w:sz w:val="21"/>
+          <w:szCs w:val="21"/>
+          <w:shd w:val="clear" w:color="auto" w:fill="FFFFFF"/>
+        </w:rPr>
+        <w:tab/>
+      </w:r>
+    </w:p>
+    <w:p>
+      <w:pPr>
+        <w:rPr>
+          <w:rFonts w:ascii="Arial" w:hAnsi="Arial" w:cs="Arial"/>
+          <w:sz w:val="21"/>
+          <w:szCs w:val="21"/>
+          <w:shd w:val="clear" w:color="auto" w:fill="FFFFFF"/>
+        </w:rPr>
+      </w:pPr>
+      <w:r>
+        <w:rPr>
+          <w:rFonts w:ascii="Arial" w:hAnsi="Arial" w:cs="Arial"/>
+          <w:sz w:val="21"/>
+          <w:szCs w:val="21"/>
+          <w:shd w:val="clear" w:color="auto" w:fill="FFFFFF"/>
+        </w:rPr>
+        <w:t>Dedans chaque parti, on pourra ajouter du texte, des photos, ou des liens entre autres choses.</w:t>
+      </w:r>
+    </w:p>
+    <w:p>
+      <w:pPr>
+        <w:rPr>
+          <w:rFonts w:ascii="Arial" w:hAnsi="Arial" w:cs="Arial"/>
+          <w:sz w:val="21"/>
+          <w:szCs w:val="21"/>
+          <w:shd w:val="clear" w:color="auto" w:fill="FFFFFF"/>
+        </w:rPr>
+      </w:pPr>
+    </w:p>
+    <w:p>
+      <w:pPr>
+        <w:rPr>
+          <w:rFonts w:ascii="Arial" w:hAnsi="Arial" w:cs="Arial"/>
+          <w:sz w:val="21"/>
+          <w:szCs w:val="21"/>
+          <w:shd w:val="clear" w:color="auto" w:fill="FFFFFF"/>
+        </w:rPr>
+      </w:pPr>
+    </w:p>
+    <w:p/>
     <w:sectPr>
       <w:pgSz w:w="11906" w:h="16838"/>
       <w:pgMar w:top="1417" w:right="1417" w:bottom="1417" w:left="1417" w:header="708" w:footer="708" w:gutter="0"/>

</xml_diff>

<commit_message>
Detaille des titres, paragraphe et liste à puces
</commit_message>
<xml_diff>
--- a/explication_detaille.docx
+++ b/explication_detaille.docx
@@ -1066,6 +1066,441 @@
           <w:shd w:val="clear" w:color="auto" w:fill="FFFFFF"/>
         </w:rPr>
         <w:t>Dedans chaque parti, on pourra ajouter du texte, des photos, ou des liens entre autres choses.</w:t>
+      </w:r>
+    </w:p>
+    <w:p>
+      <w:pPr>
+        <w:rPr>
+          <w:rFonts w:ascii="Arial" w:hAnsi="Arial" w:cs="Arial"/>
+          <w:sz w:val="21"/>
+          <w:szCs w:val="21"/>
+          <w:shd w:val="clear" w:color="auto" w:fill="FFFFFF"/>
+        </w:rPr>
+      </w:pPr>
+    </w:p>
+    <w:p>
+      <w:pPr>
+        <w:rPr>
+          <w:rFonts w:ascii="Arial" w:hAnsi="Arial" w:cs="Arial"/>
+          <w:sz w:val="21"/>
+          <w:szCs w:val="21"/>
+          <w:shd w:val="clear" w:color="auto" w:fill="FFFFFF"/>
+        </w:rPr>
+      </w:pPr>
+    </w:p>
+    <w:p>
+      <w:pPr>
+        <w:rPr>
+          <w:rFonts w:ascii="Arial" w:hAnsi="Arial" w:cs="Arial"/>
+          <w:sz w:val="21"/>
+          <w:szCs w:val="21"/>
+          <w:shd w:val="clear" w:color="auto" w:fill="FFFFFF"/>
+        </w:rPr>
+      </w:pPr>
+    </w:p>
+    <w:p>
+      <w:pPr>
+        <w:rPr>
+          <w:rFonts w:ascii="Arial" w:hAnsi="Arial" w:cs="Arial"/>
+          <w:sz w:val="21"/>
+          <w:szCs w:val="21"/>
+          <w:shd w:val="clear" w:color="auto" w:fill="FFFFFF"/>
+        </w:rPr>
+      </w:pPr>
+    </w:p>
+    <w:p>
+      <w:pPr>
+        <w:rPr>
+          <w:rFonts w:ascii="Arial" w:hAnsi="Arial" w:cs="Arial"/>
+          <w:sz w:val="21"/>
+          <w:szCs w:val="21"/>
+          <w:shd w:val="clear" w:color="auto" w:fill="FFFFFF"/>
+        </w:rPr>
+      </w:pPr>
+      <w:r>
+        <w:rPr>
+          <w:rFonts w:ascii="Arial" w:hAnsi="Arial" w:cs="Arial"/>
+          <w:sz w:val="21"/>
+          <w:szCs w:val="21"/>
+          <w:highlight w:val="lightGray"/>
+          <w:shd w:val="clear" w:color="auto" w:fill="FFFFFF"/>
+        </w:rPr>
+        <w:lastRenderedPageBreak/>
+        <w:t>&lt;p&gt;…&lt;/p&gt;</w:t>
+      </w:r>
+      <w:r>
+        <w:rPr>
+          <w:rFonts w:ascii="Arial" w:hAnsi="Arial" w:cs="Arial"/>
+          <w:sz w:val="21"/>
+          <w:szCs w:val="21"/>
+          <w:shd w:val="clear" w:color="auto" w:fill="FFFFFF"/>
+        </w:rPr>
+        <w:t xml:space="preserve"> = Paragraphe</w:t>
+      </w:r>
+    </w:p>
+    <w:p>
+      <w:pPr>
+        <w:rPr>
+          <w:rFonts w:ascii="Arial" w:hAnsi="Arial" w:cs="Arial"/>
+          <w:sz w:val="21"/>
+          <w:szCs w:val="21"/>
+          <w:shd w:val="clear" w:color="auto" w:fill="FFFFFF"/>
+        </w:rPr>
+      </w:pPr>
+      <w:r>
+        <w:rPr>
+          <w:rFonts w:ascii="Arial" w:hAnsi="Arial" w:cs="Arial"/>
+          <w:sz w:val="21"/>
+          <w:szCs w:val="21"/>
+          <w:highlight w:val="lightGray"/>
+          <w:shd w:val="clear" w:color="auto" w:fill="FFFFFF"/>
+        </w:rPr>
+        <w:t>&lt;h1&gt;…&lt;/h1&gt;</w:t>
+      </w:r>
+      <w:r>
+        <w:rPr>
+          <w:rFonts w:ascii="Arial" w:hAnsi="Arial" w:cs="Arial"/>
+          <w:sz w:val="21"/>
+          <w:szCs w:val="21"/>
+          <w:shd w:val="clear" w:color="auto" w:fill="FFFFFF"/>
+        </w:rPr>
+        <w:t xml:space="preserve"> = Titre niveau 1  (il y a de 1 à 6 différents tailles de titres)</w:t>
+      </w:r>
+    </w:p>
+    <w:p>
+      <w:pPr>
+        <w:rPr>
+          <w:rFonts w:ascii="Arial" w:hAnsi="Arial" w:cs="Arial"/>
+          <w:sz w:val="21"/>
+          <w:szCs w:val="21"/>
+          <w:shd w:val="clear" w:color="auto" w:fill="FFFFFF"/>
+        </w:rPr>
+      </w:pPr>
+      <w:r>
+        <w:rPr>
+          <w:rFonts w:ascii="Arial" w:hAnsi="Arial" w:cs="Arial"/>
+          <w:sz w:val="21"/>
+          <w:szCs w:val="21"/>
+          <w:highlight w:val="lightGray"/>
+          <w:shd w:val="clear" w:color="auto" w:fill="FFFFFF"/>
+        </w:rPr>
+        <w:t>&lt;</w:t>
+      </w:r>
+      <w:proofErr w:type="spellStart"/>
+      <w:proofErr w:type="gramStart"/>
+      <w:r>
+        <w:rPr>
+          <w:rFonts w:ascii="Arial" w:hAnsi="Arial" w:cs="Arial"/>
+          <w:sz w:val="21"/>
+          <w:szCs w:val="21"/>
+          <w:highlight w:val="lightGray"/>
+          <w:shd w:val="clear" w:color="auto" w:fill="FFFFFF"/>
+        </w:rPr>
+        <w:t>ul</w:t>
+      </w:r>
+      <w:proofErr w:type="spellEnd"/>
+      <w:proofErr w:type="gramEnd"/>
+      <w:r>
+        <w:rPr>
+          <w:rFonts w:ascii="Arial" w:hAnsi="Arial" w:cs="Arial"/>
+          <w:sz w:val="21"/>
+          <w:szCs w:val="21"/>
+          <w:highlight w:val="lightGray"/>
+          <w:shd w:val="clear" w:color="auto" w:fill="FFFFFF"/>
+        </w:rPr>
+        <w:t>&gt;</w:t>
+      </w:r>
+      <w:r>
+        <w:rPr>
+          <w:rFonts w:ascii="Arial" w:hAnsi="Arial" w:cs="Arial"/>
+          <w:sz w:val="21"/>
+          <w:szCs w:val="21"/>
+          <w:shd w:val="clear" w:color="auto" w:fill="FFFFFF"/>
+        </w:rPr>
+        <w:t xml:space="preserve">    =  ouverture d’une liste à puces, non numérotée.</w:t>
+      </w:r>
+    </w:p>
+    <w:p>
+      <w:pPr>
+        <w:ind w:firstLine="708"/>
+        <w:rPr>
+          <w:rFonts w:ascii="Arial" w:hAnsi="Arial" w:cs="Arial"/>
+          <w:sz w:val="21"/>
+          <w:szCs w:val="21"/>
+          <w:shd w:val="clear" w:color="auto" w:fill="FFFFFF"/>
+        </w:rPr>
+      </w:pPr>
+      <w:r>
+        <w:rPr>
+          <w:rFonts w:ascii="Arial" w:hAnsi="Arial" w:cs="Arial"/>
+          <w:sz w:val="21"/>
+          <w:szCs w:val="21"/>
+          <w:highlight w:val="lightGray"/>
+          <w:shd w:val="clear" w:color="auto" w:fill="FFFFFF"/>
+        </w:rPr>
+        <w:t>&lt;</w:t>
+      </w:r>
+      <w:proofErr w:type="gramStart"/>
+      <w:r>
+        <w:rPr>
+          <w:rFonts w:ascii="Arial" w:hAnsi="Arial" w:cs="Arial"/>
+          <w:sz w:val="21"/>
+          <w:szCs w:val="21"/>
+          <w:highlight w:val="lightGray"/>
+          <w:shd w:val="clear" w:color="auto" w:fill="FFFFFF"/>
+        </w:rPr>
+        <w:t>li</w:t>
+      </w:r>
+      <w:proofErr w:type="gramEnd"/>
+      <w:r>
+        <w:rPr>
+          <w:rFonts w:ascii="Arial" w:hAnsi="Arial" w:cs="Arial"/>
+          <w:sz w:val="21"/>
+          <w:szCs w:val="21"/>
+          <w:highlight w:val="lightGray"/>
+          <w:shd w:val="clear" w:color="auto" w:fill="FFFFFF"/>
+        </w:rPr>
+        <w:t>&gt;…&lt;/li&gt;</w:t>
+      </w:r>
+      <w:r>
+        <w:rPr>
+          <w:rFonts w:ascii="Arial" w:hAnsi="Arial" w:cs="Arial"/>
+          <w:sz w:val="21"/>
+          <w:szCs w:val="21"/>
+          <w:shd w:val="clear" w:color="auto" w:fill="FFFFFF"/>
+        </w:rPr>
+        <w:t xml:space="preserve">   = ligne de liste à puces.</w:t>
+      </w:r>
+    </w:p>
+    <w:p>
+      <w:pPr>
+        <w:ind w:firstLine="708"/>
+        <w:rPr>
+          <w:rFonts w:ascii="Arial" w:hAnsi="Arial" w:cs="Arial"/>
+          <w:sz w:val="21"/>
+          <w:szCs w:val="21"/>
+          <w:shd w:val="clear" w:color="auto" w:fill="FFFFFF"/>
+        </w:rPr>
+      </w:pPr>
+      <w:r>
+        <w:rPr>
+          <w:rFonts w:ascii="Arial" w:hAnsi="Arial" w:cs="Arial"/>
+          <w:sz w:val="21"/>
+          <w:szCs w:val="21"/>
+          <w:highlight w:val="lightGray"/>
+          <w:shd w:val="clear" w:color="auto" w:fill="FFFFFF"/>
+        </w:rPr>
+        <w:t>&lt;</w:t>
+      </w:r>
+      <w:proofErr w:type="gramStart"/>
+      <w:r>
+        <w:rPr>
+          <w:rFonts w:ascii="Arial" w:hAnsi="Arial" w:cs="Arial"/>
+          <w:sz w:val="21"/>
+          <w:szCs w:val="21"/>
+          <w:highlight w:val="lightGray"/>
+          <w:shd w:val="clear" w:color="auto" w:fill="FFFFFF"/>
+        </w:rPr>
+        <w:t>li</w:t>
+      </w:r>
+      <w:proofErr w:type="gramEnd"/>
+      <w:r>
+        <w:rPr>
+          <w:rFonts w:ascii="Arial" w:hAnsi="Arial" w:cs="Arial"/>
+          <w:sz w:val="21"/>
+          <w:szCs w:val="21"/>
+          <w:highlight w:val="lightGray"/>
+          <w:shd w:val="clear" w:color="auto" w:fill="FFFFFF"/>
+        </w:rPr>
+        <w:t>&gt;…&lt;/li&gt;</w:t>
+      </w:r>
+    </w:p>
+    <w:p>
+      <w:pPr>
+        <w:ind w:firstLine="708"/>
+        <w:rPr>
+          <w:rFonts w:ascii="Arial" w:hAnsi="Arial" w:cs="Arial"/>
+          <w:sz w:val="21"/>
+          <w:szCs w:val="21"/>
+          <w:shd w:val="clear" w:color="auto" w:fill="FFFFFF"/>
+        </w:rPr>
+      </w:pPr>
+      <w:r>
+        <w:rPr>
+          <w:rFonts w:ascii="Arial" w:hAnsi="Arial" w:cs="Arial"/>
+          <w:sz w:val="21"/>
+          <w:szCs w:val="21"/>
+          <w:highlight w:val="lightGray"/>
+          <w:shd w:val="clear" w:color="auto" w:fill="FFFFFF"/>
+        </w:rPr>
+        <w:t>&lt;</w:t>
+      </w:r>
+      <w:proofErr w:type="gramStart"/>
+      <w:r>
+        <w:rPr>
+          <w:rFonts w:ascii="Arial" w:hAnsi="Arial" w:cs="Arial"/>
+          <w:sz w:val="21"/>
+          <w:szCs w:val="21"/>
+          <w:highlight w:val="lightGray"/>
+          <w:shd w:val="clear" w:color="auto" w:fill="FFFFFF"/>
+        </w:rPr>
+        <w:t>li</w:t>
+      </w:r>
+      <w:proofErr w:type="gramEnd"/>
+      <w:r>
+        <w:rPr>
+          <w:rFonts w:ascii="Arial" w:hAnsi="Arial" w:cs="Arial"/>
+          <w:sz w:val="21"/>
+          <w:szCs w:val="21"/>
+          <w:highlight w:val="lightGray"/>
+          <w:shd w:val="clear" w:color="auto" w:fill="FFFFFF"/>
+        </w:rPr>
+        <w:t>&gt;…&lt;/li&gt;</w:t>
+      </w:r>
+    </w:p>
+    <w:p>
+      <w:pPr>
+        <w:rPr>
+          <w:rFonts w:ascii="Arial" w:hAnsi="Arial" w:cs="Arial"/>
+          <w:sz w:val="21"/>
+          <w:szCs w:val="21"/>
+          <w:shd w:val="clear" w:color="auto" w:fill="FFFFFF"/>
+        </w:rPr>
+      </w:pPr>
+      <w:r>
+        <w:rPr>
+          <w:rFonts w:ascii="Arial" w:hAnsi="Arial" w:cs="Arial"/>
+          <w:sz w:val="21"/>
+          <w:szCs w:val="21"/>
+          <w:highlight w:val="lightGray"/>
+          <w:shd w:val="clear" w:color="auto" w:fill="FFFFFF"/>
+        </w:rPr>
+        <w:t>&lt;/</w:t>
+      </w:r>
+      <w:proofErr w:type="spellStart"/>
+      <w:proofErr w:type="gramStart"/>
+      <w:r>
+        <w:rPr>
+          <w:rFonts w:ascii="Arial" w:hAnsi="Arial" w:cs="Arial"/>
+          <w:sz w:val="21"/>
+          <w:szCs w:val="21"/>
+          <w:highlight w:val="lightGray"/>
+          <w:shd w:val="clear" w:color="auto" w:fill="FFFFFF"/>
+        </w:rPr>
+        <w:t>ul</w:t>
+      </w:r>
+      <w:proofErr w:type="spellEnd"/>
+      <w:proofErr w:type="gramEnd"/>
+      <w:r>
+        <w:rPr>
+          <w:rFonts w:ascii="Arial" w:hAnsi="Arial" w:cs="Arial"/>
+          <w:sz w:val="21"/>
+          <w:szCs w:val="21"/>
+          <w:highlight w:val="lightGray"/>
+          <w:shd w:val="clear" w:color="auto" w:fill="FFFFFF"/>
+        </w:rPr>
+        <w:t>&gt;</w:t>
+      </w:r>
+      <w:r>
+        <w:rPr>
+          <w:rFonts w:ascii="Arial" w:hAnsi="Arial" w:cs="Arial"/>
+          <w:sz w:val="21"/>
+          <w:szCs w:val="21"/>
+          <w:shd w:val="clear" w:color="auto" w:fill="FFFFFF"/>
+        </w:rPr>
+        <w:t xml:space="preserve">  =  fermeture  d’une liste</w:t>
+      </w:r>
+    </w:p>
+    <w:p>
+      <w:pPr>
+        <w:rPr>
+          <w:rFonts w:ascii="Arial" w:hAnsi="Arial" w:cs="Arial"/>
+          <w:sz w:val="21"/>
+          <w:szCs w:val="21"/>
+          <w:shd w:val="clear" w:color="auto" w:fill="FFFFFF"/>
+        </w:rPr>
+      </w:pPr>
+    </w:p>
+    <w:p>
+      <w:pPr>
+        <w:rPr>
+          <w:rFonts w:ascii="Arial" w:hAnsi="Arial" w:cs="Arial"/>
+          <w:sz w:val="21"/>
+          <w:szCs w:val="21"/>
+          <w:shd w:val="clear" w:color="auto" w:fill="FFFFFF"/>
+        </w:rPr>
+      </w:pPr>
+      <w:r>
+        <w:rPr>
+          <w:rFonts w:ascii="Arial" w:hAnsi="Arial" w:cs="Arial"/>
+          <w:sz w:val="21"/>
+          <w:szCs w:val="21"/>
+          <w:shd w:val="clear" w:color="auto" w:fill="FFFFFF"/>
+        </w:rPr>
+        <w:t xml:space="preserve">Aussi il existe </w:t>
+      </w:r>
+      <w:r>
+        <w:rPr>
+          <w:rFonts w:ascii="Arial" w:hAnsi="Arial" w:cs="Arial"/>
+          <w:sz w:val="21"/>
+          <w:szCs w:val="21"/>
+          <w:highlight w:val="lightGray"/>
+          <w:shd w:val="clear" w:color="auto" w:fill="FFFFFF"/>
+        </w:rPr>
+        <w:t>&lt;</w:t>
+      </w:r>
+      <w:proofErr w:type="spellStart"/>
+      <w:r>
+        <w:rPr>
+          <w:rFonts w:ascii="Arial" w:hAnsi="Arial" w:cs="Arial"/>
+          <w:sz w:val="21"/>
+          <w:szCs w:val="21"/>
+          <w:highlight w:val="lightGray"/>
+          <w:shd w:val="clear" w:color="auto" w:fill="FFFFFF"/>
+        </w:rPr>
+        <w:t>ol</w:t>
+      </w:r>
+      <w:proofErr w:type="spellEnd"/>
+      <w:r>
+        <w:rPr>
+          <w:rFonts w:ascii="Arial" w:hAnsi="Arial" w:cs="Arial"/>
+          <w:sz w:val="21"/>
+          <w:szCs w:val="21"/>
+          <w:highlight w:val="lightGray"/>
+          <w:shd w:val="clear" w:color="auto" w:fill="FFFFFF"/>
+        </w:rPr>
+        <w:t>&gt;…&lt;/</w:t>
+      </w:r>
+      <w:proofErr w:type="spellStart"/>
+      <w:r>
+        <w:rPr>
+          <w:rFonts w:ascii="Arial" w:hAnsi="Arial" w:cs="Arial"/>
+          <w:sz w:val="21"/>
+          <w:szCs w:val="21"/>
+          <w:highlight w:val="lightGray"/>
+          <w:shd w:val="clear" w:color="auto" w:fill="FFFFFF"/>
+        </w:rPr>
+        <w:t>ol</w:t>
+      </w:r>
+      <w:proofErr w:type="spellEnd"/>
+      <w:r>
+        <w:rPr>
+          <w:rFonts w:ascii="Arial" w:hAnsi="Arial" w:cs="Arial"/>
+          <w:sz w:val="21"/>
+          <w:szCs w:val="21"/>
+          <w:highlight w:val="lightGray"/>
+          <w:shd w:val="clear" w:color="auto" w:fill="FFFFFF"/>
+        </w:rPr>
+        <w:t>&gt;</w:t>
+      </w:r>
+      <w:r>
+        <w:rPr>
+          <w:rFonts w:ascii="Arial" w:hAnsi="Arial" w:cs="Arial"/>
+          <w:sz w:val="21"/>
+          <w:szCs w:val="21"/>
+          <w:shd w:val="clear" w:color="auto" w:fill="FFFFFF"/>
+        </w:rPr>
+        <w:t xml:space="preserve"> pour une liste numérotée.</w:t>
       </w:r>
     </w:p>
     <w:p>

</xml_diff>

<commit_message>
Intro de style.css et modif taille titres footer
</commit_message>
<xml_diff>
--- a/explication_detaille.docx
+++ b/explication_detaille.docx
@@ -7,7 +7,18 @@
         <w:pStyle w:val="Titre1"/>
       </w:pPr>
       <w:r>
-        <w:t>Explication détaillé :</w:t>
+        <w:t>Explication détaillé </w:t>
+      </w:r>
+      <w:proofErr w:type="spellStart"/>
+      <w:r>
+        <w:t>Tuto</w:t>
+      </w:r>
+      <w:proofErr w:type="spellEnd"/>
+      <w:r>
+        <w:t xml:space="preserve"> HTML basique</w:t>
+      </w:r>
+      <w:r>
+        <w:t>:</w:t>
       </w:r>
     </w:p>
     <w:p/>
@@ -1512,6 +1523,305 @@
           <w:shd w:val="clear" w:color="auto" w:fill="FFFFFF"/>
         </w:rPr>
       </w:pPr>
+    </w:p>
+    <w:p>
+      <w:pPr>
+        <w:rPr>
+          <w:rFonts w:ascii="Arial" w:hAnsi="Arial" w:cs="Arial"/>
+          <w:sz w:val="21"/>
+          <w:szCs w:val="21"/>
+          <w:shd w:val="clear" w:color="auto" w:fill="FFFFFF"/>
+        </w:rPr>
+      </w:pPr>
+      <w:r>
+        <w:rPr>
+          <w:rFonts w:ascii="Arial" w:hAnsi="Arial" w:cs="Arial"/>
+          <w:sz w:val="21"/>
+          <w:szCs w:val="21"/>
+          <w:shd w:val="clear" w:color="auto" w:fill="FFFFFF"/>
+        </w:rPr>
+        <w:t xml:space="preserve">Dans le </w:t>
+      </w:r>
+      <w:r>
+        <w:rPr>
+          <w:rFonts w:ascii="Arial" w:hAnsi="Arial" w:cs="Arial"/>
+          <w:sz w:val="21"/>
+          <w:szCs w:val="21"/>
+          <w:highlight w:val="lightGray"/>
+          <w:shd w:val="clear" w:color="auto" w:fill="FFFFFF"/>
+        </w:rPr>
+        <w:t>&lt;</w:t>
+      </w:r>
+      <w:proofErr w:type="spellStart"/>
+      <w:r>
+        <w:rPr>
+          <w:rFonts w:ascii="Arial" w:hAnsi="Arial" w:cs="Arial"/>
+          <w:sz w:val="21"/>
+          <w:szCs w:val="21"/>
+          <w:highlight w:val="lightGray"/>
+          <w:shd w:val="clear" w:color="auto" w:fill="FFFFFF"/>
+        </w:rPr>
+        <w:t>head</w:t>
+      </w:r>
+      <w:proofErr w:type="spellEnd"/>
+      <w:r>
+        <w:rPr>
+          <w:rFonts w:ascii="Arial" w:hAnsi="Arial" w:cs="Arial"/>
+          <w:sz w:val="21"/>
+          <w:szCs w:val="21"/>
+          <w:highlight w:val="lightGray"/>
+          <w:shd w:val="clear" w:color="auto" w:fill="FFFFFF"/>
+        </w:rPr>
+        <w:t>&gt;</w:t>
+      </w:r>
+      <w:r>
+        <w:rPr>
+          <w:rFonts w:ascii="Arial" w:hAnsi="Arial" w:cs="Arial"/>
+          <w:sz w:val="21"/>
+          <w:szCs w:val="21"/>
+          <w:shd w:val="clear" w:color="auto" w:fill="FFFFFF"/>
+        </w:rPr>
+        <w:t xml:space="preserve"> </w:t>
+      </w:r>
+      <w:r>
+        <w:rPr>
+          <w:rFonts w:ascii="Arial" w:hAnsi="Arial" w:cs="Arial"/>
+          <w:sz w:val="21"/>
+          <w:szCs w:val="21"/>
+          <w:shd w:val="clear" w:color="auto" w:fill="FFFFFF"/>
+        </w:rPr>
+        <w:t xml:space="preserve">le </w:t>
+      </w:r>
+      <w:r>
+        <w:rPr>
+          <w:rFonts w:ascii="Arial" w:hAnsi="Arial" w:cs="Arial"/>
+          <w:b/>
+          <w:sz w:val="21"/>
+          <w:szCs w:val="21"/>
+          <w:shd w:val="clear" w:color="auto" w:fill="FFFFFF"/>
+        </w:rPr>
+        <w:t>« </w:t>
+      </w:r>
+      <w:proofErr w:type="spellStart"/>
+      <w:r>
+        <w:rPr>
+          <w:rFonts w:ascii="Arial" w:hAnsi="Arial" w:cs="Arial"/>
+          <w:b/>
+          <w:sz w:val="21"/>
+          <w:szCs w:val="21"/>
+          <w:shd w:val="clear" w:color="auto" w:fill="FFFFFF"/>
+        </w:rPr>
+        <w:t>link</w:t>
+      </w:r>
+      <w:proofErr w:type="spellEnd"/>
+      <w:r>
+        <w:rPr>
+          <w:rFonts w:ascii="Arial" w:hAnsi="Arial" w:cs="Arial"/>
+          <w:sz w:val="21"/>
+          <w:szCs w:val="21"/>
+          <w:shd w:val="clear" w:color="auto" w:fill="FFFFFF"/>
+        </w:rPr>
+        <w:t xml:space="preserve"> » nous met en lien avec un fichier  </w:t>
+      </w:r>
+      <w:r>
+        <w:rPr>
+          <w:rFonts w:ascii="Arial" w:hAnsi="Arial" w:cs="Arial"/>
+          <w:sz w:val="21"/>
+          <w:szCs w:val="21"/>
+          <w:highlight w:val="lightGray"/>
+          <w:shd w:val="clear" w:color="auto" w:fill="FFFFFF"/>
+        </w:rPr>
+        <w:t>style.css</w:t>
+      </w:r>
+      <w:r>
+        <w:rPr>
+          <w:rFonts w:ascii="Arial" w:hAnsi="Arial" w:cs="Arial"/>
+          <w:sz w:val="21"/>
+          <w:szCs w:val="21"/>
+          <w:shd w:val="clear" w:color="auto" w:fill="FFFFFF"/>
+        </w:rPr>
+        <w:t xml:space="preserve"> qui va donner le format à notre page, mais il sera l’objet d’un autre </w:t>
+      </w:r>
+      <w:proofErr w:type="spellStart"/>
+      <w:proofErr w:type="gramStart"/>
+      <w:r>
+        <w:rPr>
+          <w:rFonts w:ascii="Arial" w:hAnsi="Arial" w:cs="Arial"/>
+          <w:sz w:val="21"/>
+          <w:szCs w:val="21"/>
+          <w:shd w:val="clear" w:color="auto" w:fill="FFFFFF"/>
+        </w:rPr>
+        <w:t>tuto</w:t>
+      </w:r>
+      <w:proofErr w:type="spellEnd"/>
+      <w:r>
+        <w:rPr>
+          <w:rFonts w:ascii="Arial" w:hAnsi="Arial" w:cs="Arial"/>
+          <w:sz w:val="21"/>
+          <w:szCs w:val="21"/>
+          <w:shd w:val="clear" w:color="auto" w:fill="FFFFFF"/>
+        </w:rPr>
+        <w:t> </w:t>
+      </w:r>
+      <w:proofErr w:type="gramEnd"/>
+      <w:r>
+        <w:rPr>
+          <w:rFonts w:ascii="Arial" w:hAnsi="Arial" w:cs="Arial"/>
+          <w:sz w:val="21"/>
+          <w:szCs w:val="21"/>
+          <w:shd w:val="clear" w:color="auto" w:fill="FFFFFF"/>
+        </w:rPr>
+        <w:sym w:font="Wingdings" w:char="F04A"/>
+      </w:r>
+      <w:r>
+        <w:rPr>
+          <w:rFonts w:ascii="Arial" w:hAnsi="Arial" w:cs="Arial"/>
+          <w:sz w:val="21"/>
+          <w:szCs w:val="21"/>
+          <w:shd w:val="clear" w:color="auto" w:fill="FFFFFF"/>
+        </w:rPr>
+        <w:t>.</w:t>
+      </w:r>
+    </w:p>
+    <w:p>
+      <w:pPr>
+        <w:rPr>
+          <w:rFonts w:ascii="Arial" w:hAnsi="Arial" w:cs="Arial"/>
+          <w:sz w:val="21"/>
+          <w:szCs w:val="21"/>
+          <w:shd w:val="clear" w:color="auto" w:fill="FFFFFF"/>
+        </w:rPr>
+      </w:pPr>
+      <w:r>
+        <w:rPr>
+          <w:rFonts w:ascii="Arial" w:hAnsi="Arial" w:cs="Arial"/>
+          <w:sz w:val="21"/>
+          <w:szCs w:val="21"/>
+          <w:shd w:val="clear" w:color="auto" w:fill="FFFFFF"/>
+        </w:rPr>
+        <w:t>Un exemple pour l’effet qui donne un .</w:t>
+      </w:r>
+      <w:proofErr w:type="spellStart"/>
+      <w:r>
+        <w:rPr>
+          <w:rFonts w:ascii="Arial" w:hAnsi="Arial" w:cs="Arial"/>
+          <w:sz w:val="21"/>
+          <w:szCs w:val="21"/>
+          <w:shd w:val="clear" w:color="auto" w:fill="FFFFFF"/>
+        </w:rPr>
+        <w:t>css</w:t>
+      </w:r>
+      <w:proofErr w:type="spellEnd"/>
+      <w:r>
+        <w:rPr>
+          <w:rFonts w:ascii="Arial" w:hAnsi="Arial" w:cs="Arial"/>
+          <w:sz w:val="21"/>
+          <w:szCs w:val="21"/>
+          <w:shd w:val="clear" w:color="auto" w:fill="FFFFFF"/>
+        </w:rPr>
+        <w:t xml:space="preserve"> est mis dans notre Titre </w:t>
+      </w:r>
+      <w:r>
+        <w:rPr>
+          <w:rFonts w:ascii="Arial" w:hAnsi="Arial" w:cs="Arial"/>
+          <w:sz w:val="21"/>
+          <w:szCs w:val="21"/>
+          <w:highlight w:val="lightGray"/>
+          <w:shd w:val="clear" w:color="auto" w:fill="FFFFFF"/>
+        </w:rPr>
+        <w:t>&lt;h1&gt;</w:t>
+      </w:r>
+      <w:r>
+        <w:rPr>
+          <w:rFonts w:ascii="Arial" w:hAnsi="Arial" w:cs="Arial"/>
+          <w:sz w:val="21"/>
+          <w:szCs w:val="21"/>
+          <w:shd w:val="clear" w:color="auto" w:fill="FFFFFF"/>
+        </w:rPr>
+        <w:t xml:space="preserve"> en </w:t>
+      </w:r>
+      <w:r>
+        <w:rPr>
+          <w:rFonts w:ascii="Arial" w:hAnsi="Arial" w:cs="Arial"/>
+          <w:sz w:val="21"/>
+          <w:szCs w:val="21"/>
+          <w:highlight w:val="lightGray"/>
+          <w:shd w:val="clear" w:color="auto" w:fill="FFFFFF"/>
+        </w:rPr>
+        <w:t>&lt;</w:t>
+      </w:r>
+      <w:proofErr w:type="spellStart"/>
+      <w:r>
+        <w:rPr>
+          <w:rFonts w:ascii="Arial" w:hAnsi="Arial" w:cs="Arial"/>
+          <w:sz w:val="21"/>
+          <w:szCs w:val="21"/>
+          <w:highlight w:val="lightGray"/>
+          <w:shd w:val="clear" w:color="auto" w:fill="FFFFFF"/>
+        </w:rPr>
+        <w:t>head</w:t>
+      </w:r>
+      <w:proofErr w:type="spellEnd"/>
+      <w:r>
+        <w:rPr>
+          <w:rFonts w:ascii="Arial" w:hAnsi="Arial" w:cs="Arial"/>
+          <w:sz w:val="21"/>
+          <w:szCs w:val="21"/>
+          <w:highlight w:val="lightGray"/>
+          <w:shd w:val="clear" w:color="auto" w:fill="FFFFFF"/>
+        </w:rPr>
+        <w:t>&gt;</w:t>
+      </w:r>
+      <w:r>
+        <w:rPr>
+          <w:rFonts w:ascii="Arial" w:hAnsi="Arial" w:cs="Arial"/>
+          <w:sz w:val="21"/>
+          <w:szCs w:val="21"/>
+          <w:shd w:val="clear" w:color="auto" w:fill="FFFFFF"/>
+        </w:rPr>
+        <w:t xml:space="preserve"> : </w:t>
+      </w:r>
+      <w:r>
+        <w:rPr>
+          <w:rFonts w:ascii="Arial" w:hAnsi="Arial" w:cs="Arial"/>
+          <w:sz w:val="21"/>
+          <w:szCs w:val="21"/>
+          <w:highlight w:val="lightGray"/>
+          <w:shd w:val="clear" w:color="auto" w:fill="FFFFFF"/>
+        </w:rPr>
+        <w:t>style="</w:t>
+      </w:r>
+      <w:proofErr w:type="spellStart"/>
+      <w:r>
+        <w:rPr>
+          <w:rFonts w:ascii="Arial" w:hAnsi="Arial" w:cs="Arial"/>
+          <w:sz w:val="21"/>
+          <w:szCs w:val="21"/>
+          <w:highlight w:val="lightGray"/>
+          <w:shd w:val="clear" w:color="auto" w:fill="FFFFFF"/>
+        </w:rPr>
+        <w:t>color:red</w:t>
+      </w:r>
+      <w:proofErr w:type="spellEnd"/>
+      <w:r>
+        <w:rPr>
+          <w:rFonts w:ascii="Arial" w:hAnsi="Arial" w:cs="Arial"/>
+          <w:sz w:val="21"/>
+          <w:szCs w:val="21"/>
+          <w:highlight w:val="lightGray"/>
+          <w:shd w:val="clear" w:color="auto" w:fill="FFFFFF"/>
+        </w:rPr>
+        <w:t>;"</w:t>
+      </w:r>
+      <w:r>
+        <w:rPr>
+          <w:rFonts w:ascii="Arial" w:hAnsi="Arial" w:cs="Arial"/>
+          <w:sz w:val="21"/>
+          <w:szCs w:val="21"/>
+          <w:shd w:val="clear" w:color="auto" w:fill="FFFFFF"/>
+        </w:rPr>
+        <w:t>, dans notre cas il est mélangé avec notre code html.</w:t>
+      </w:r>
     </w:p>
     <w:p>
       <w:pPr>

</xml_diff>